<commit_message>
Collect multiple samples during calibration
</commit_message>
<xml_diff>
--- a/applications/accel_mpu_9250_esp32/Determining orientation of mpu9250.docx
+++ b/applications/accel_mpu_9250_esp32/Determining orientation of mpu9250.docx
@@ -123,6 +123,8 @@
       <w:r>
         <w:t xml:space="preserve"> is the current acceleration</w:t>
       </w:r>
+      <w:bookmarkStart w:id="0" w:name="_GoBack"/>
+      <w:bookmarkEnd w:id="0"/>
     </w:p>
     <w:p>
       <w:pPr>
@@ -174,7 +176,7 @@
           <w:rPr>
             <w:rFonts w:ascii="Cambria Math" w:hAnsi="Cambria Math"/>
           </w:rPr>
-          <m:t>z</m:t>
+          <m:t>G</m:t>
         </m:r>
       </m:oMath>
       <w:r>
@@ -210,7 +212,7 @@
             <w:rPr>
               <w:rFonts w:ascii="Cambria Math" w:hAnsi="Cambria Math"/>
             </w:rPr>
-            <m:t>z</m:t>
+            <m:t>G</m:t>
           </m:r>
           <m:r>
             <w:rPr>
@@ -1044,16 +1046,7 @@
           <w:rPr>
             <w:rFonts w:ascii="Cambria Math" w:hAnsi="Cambria Math"/>
           </w:rPr>
-          <m:t>R</m:t>
-        </m:r>
-        <m:r>
-          <m:rPr>
-            <m:sty m:val="bi"/>
-          </m:rPr>
-          <w:rPr>
-            <w:rFonts w:ascii="Cambria Math" w:hAnsi="Cambria Math"/>
-          </w:rPr>
-          <m:t>=</m:t>
+          <m:t>R=</m:t>
         </m:r>
         <m:sSub>
           <m:sSubPr>
@@ -1223,7 +1216,7 @@
           <w:rPr>
             <w:rFonts w:ascii="Cambria Math" w:hAnsi="Cambria Math"/>
           </w:rPr>
-          <m:t>z</m:t>
+          <m:t>G</m:t>
         </m:r>
         <m:r>
           <w:rPr>
@@ -1238,16 +1231,7 @@
           <w:rPr>
             <w:rFonts w:ascii="Cambria Math" w:eastAsiaTheme="minorEastAsia" w:hAnsi="Cambria Math"/>
           </w:rPr>
-          <m:t>Rg</m:t>
-        </m:r>
-        <m:r>
-          <m:rPr>
-            <m:sty m:val="bi"/>
-          </m:rPr>
-          <w:rPr>
-            <w:rFonts w:ascii="Cambria Math" w:eastAsiaTheme="minorEastAsia" w:hAnsi="Cambria Math"/>
-          </w:rPr>
-          <m:t>=</m:t>
+          <m:t>Rg=</m:t>
         </m:r>
         <m:d>
           <m:dPr>
@@ -1589,8 +1573,6 @@
         </w:rPr>
         <w:t xml:space="preserve"> </w:t>
       </w:r>
-      <w:bookmarkStart w:id="0" w:name="_GoBack"/>
-      <w:bookmarkEnd w:id="0"/>
     </w:p>
     <w:p>
       <w:pPr>
@@ -2587,6 +2569,7 @@
     <w:lsdException w:name="HTML Sample" w:semiHidden="1" w:unhideWhenUsed="1"/>
     <w:lsdException w:name="HTML Typewriter" w:semiHidden="1" w:unhideWhenUsed="1"/>
     <w:lsdException w:name="HTML Variable" w:semiHidden="1" w:unhideWhenUsed="1"/>
+    <w:lsdException w:name="Normal Table" w:semiHidden="1" w:unhideWhenUsed="1"/>
     <w:lsdException w:name="annotation subject" w:semiHidden="1" w:unhideWhenUsed="1"/>
     <w:lsdException w:name="No List" w:semiHidden="1" w:unhideWhenUsed="1"/>
     <w:lsdException w:name="Outline List 1" w:semiHidden="1" w:unhideWhenUsed="1"/>
@@ -2633,8 +2616,10 @@
     <w:lsdException w:name="Table Subtle 2" w:semiHidden="1" w:unhideWhenUsed="1"/>
     <w:lsdException w:name="Table Web 1" w:semiHidden="1" w:unhideWhenUsed="1"/>
     <w:lsdException w:name="Table Web 2" w:semiHidden="1" w:unhideWhenUsed="1"/>
+    <w:lsdException w:name="Table Web 3" w:semiHidden="1" w:unhideWhenUsed="1"/>
     <w:lsdException w:name="Balloon Text" w:semiHidden="1" w:unhideWhenUsed="1"/>
     <w:lsdException w:name="Table Grid" w:uiPriority="39"/>
+    <w:lsdException w:name="Table Theme" w:semiHidden="1" w:unhideWhenUsed="1"/>
     <w:lsdException w:name="Placeholder Text" w:semiHidden="1"/>
     <w:lsdException w:name="No Spacing" w:uiPriority="1" w:qFormat="1"/>
     <w:lsdException w:name="Light Shading" w:uiPriority="60"/>

</xml_diff>

<commit_message>
Sep. scripts.  Correction of magnetometer axes
</commit_message>
<xml_diff>
--- a/applications/accel_mpu_9250_esp32/Determining orientation of mpu9250.docx
+++ b/applications/accel_mpu_9250_esp32/Determining orientation of mpu9250.docx
@@ -15,7 +15,7 @@
         <w:pStyle w:val="Heading1"/>
       </w:pPr>
       <w:r>
-        <w:t>Accelerometer only</w:t>
+        <w:t>Accelerometer</w:t>
       </w:r>
     </w:p>
     <w:p>
@@ -123,8 +123,6 @@
       <w:r>
         <w:t xml:space="preserve"> is the current acceleration</w:t>
       </w:r>
-      <w:bookmarkStart w:id="0" w:name="_GoBack"/>
-      <w:bookmarkEnd w:id="0"/>
     </w:p>
     <w:p>
       <w:pPr>
@@ -169,15 +167,39 @@
         </w:rPr>
       </w:pPr>
       <m:oMath>
-        <m:r>
-          <m:rPr>
-            <m:sty m:val="bi"/>
-          </m:rPr>
-          <w:rPr>
-            <w:rFonts w:ascii="Cambria Math" w:hAnsi="Cambria Math"/>
-          </w:rPr>
-          <m:t>G</m:t>
-        </m:r>
+        <m:sSub>
+          <m:sSubPr>
+            <m:ctrlPr>
+              <w:rPr>
+                <w:rFonts w:ascii="Cambria Math" w:hAnsi="Cambria Math"/>
+                <w:b/>
+                <w:i/>
+              </w:rPr>
+            </m:ctrlPr>
+          </m:sSubPr>
+          <m:e>
+            <m:r>
+              <m:rPr>
+                <m:sty m:val="bi"/>
+              </m:rPr>
+              <w:rPr>
+                <w:rFonts w:ascii="Cambria Math" w:hAnsi="Cambria Math"/>
+              </w:rPr>
+              <m:t>z</m:t>
+            </m:r>
+          </m:e>
+          <m:sub>
+            <m:r>
+              <m:rPr>
+                <m:sty m:val="bi"/>
+              </m:rPr>
+              <w:rPr>
+                <w:rFonts w:ascii="Cambria Math" w:hAnsi="Cambria Math"/>
+              </w:rPr>
+              <m:t>g</m:t>
+            </m:r>
+          </m:sub>
+        </m:sSub>
       </m:oMath>
       <w:r>
         <w:rPr>
@@ -205,15 +227,39 @@
       </w:pPr>
       <m:oMathPara>
         <m:oMath>
-          <m:r>
-            <m:rPr>
-              <m:sty m:val="bi"/>
-            </m:rPr>
-            <w:rPr>
-              <w:rFonts w:ascii="Cambria Math" w:hAnsi="Cambria Math"/>
-            </w:rPr>
-            <m:t>G</m:t>
-          </m:r>
+          <m:sSub>
+            <m:sSubPr>
+              <m:ctrlPr>
+                <w:rPr>
+                  <w:rFonts w:ascii="Cambria Math" w:hAnsi="Cambria Math"/>
+                  <w:b/>
+                  <w:i/>
+                </w:rPr>
+              </m:ctrlPr>
+            </m:sSubPr>
+            <m:e>
+              <m:r>
+                <m:rPr>
+                  <m:sty m:val="bi"/>
+                </m:rPr>
+                <w:rPr>
+                  <w:rFonts w:ascii="Cambria Math" w:hAnsi="Cambria Math"/>
+                </w:rPr>
+                <m:t>z</m:t>
+              </m:r>
+            </m:e>
+            <m:sub>
+              <m:r>
+                <m:rPr>
+                  <m:sty m:val="bi"/>
+                </m:rPr>
+                <w:rPr>
+                  <w:rFonts w:ascii="Cambria Math" w:hAnsi="Cambria Math"/>
+                </w:rPr>
+                <m:t>g</m:t>
+              </m:r>
+            </m:sub>
+          </m:sSub>
           <m:r>
             <w:rPr>
               <w:rFonts w:ascii="Cambria Math" w:eastAsiaTheme="minorEastAsia" w:hAnsi="Cambria Math"/>
@@ -1209,14 +1255,173 @@
         </w:rPr>
       </w:pPr>
       <m:oMath>
+        <m:sSub>
+          <m:sSubPr>
+            <m:ctrlPr>
+              <w:rPr>
+                <w:rFonts w:ascii="Cambria Math" w:hAnsi="Cambria Math"/>
+                <w:b/>
+                <w:i/>
+              </w:rPr>
+            </m:ctrlPr>
+          </m:sSubPr>
+          <m:e>
+            <m:r>
+              <m:rPr>
+                <m:sty m:val="bi"/>
+              </m:rPr>
+              <w:rPr>
+                <w:rFonts w:ascii="Cambria Math" w:hAnsi="Cambria Math"/>
+              </w:rPr>
+              <m:t>z</m:t>
+            </m:r>
+          </m:e>
+          <m:sub>
+            <m:r>
+              <m:rPr>
+                <m:sty m:val="bi"/>
+              </m:rPr>
+              <w:rPr>
+                <w:rFonts w:ascii="Cambria Math" w:hAnsi="Cambria Math"/>
+              </w:rPr>
+              <m:t>g</m:t>
+            </m:r>
+          </m:sub>
+        </m:sSub>
+        <m:r>
+          <w:rPr>
+            <w:rFonts w:ascii="Cambria Math" w:eastAsiaTheme="minorEastAsia" w:hAnsi="Cambria Math"/>
+          </w:rPr>
+          <m:t>=</m:t>
+        </m:r>
+        <m:d>
+          <m:dPr>
+            <m:ctrlPr>
+              <w:rPr>
+                <w:rFonts w:ascii="Cambria Math" w:eastAsiaTheme="minorEastAsia" w:hAnsi="Cambria Math"/>
+                <w:i/>
+              </w:rPr>
+            </m:ctrlPr>
+          </m:dPr>
+          <m:e>
+            <m:m>
+              <m:mPr>
+                <m:mcs>
+                  <m:mc>
+                    <m:mcPr>
+                      <m:count m:val="1"/>
+                      <m:mcJc m:val="center"/>
+                    </m:mcPr>
+                  </m:mc>
+                </m:mcs>
+                <m:ctrlPr>
+                  <w:rPr>
+                    <w:rFonts w:ascii="Cambria Math" w:eastAsiaTheme="minorEastAsia" w:hAnsi="Cambria Math"/>
+                    <w:i/>
+                  </w:rPr>
+                </m:ctrlPr>
+              </m:mPr>
+              <m:mr>
+                <m:e>
+                  <m:sSub>
+                    <m:sSubPr>
+                      <m:ctrlPr>
+                        <w:rPr>
+                          <w:rFonts w:ascii="Cambria Math" w:eastAsiaTheme="minorEastAsia" w:hAnsi="Cambria Math"/>
+                          <w:i/>
+                        </w:rPr>
+                      </m:ctrlPr>
+                    </m:sSubPr>
+                    <m:e>
+                      <m:r>
+                        <w:rPr>
+                          <w:rFonts w:ascii="Cambria Math" w:eastAsiaTheme="minorEastAsia" w:hAnsi="Cambria Math"/>
+                        </w:rPr>
+                        <m:t>x</m:t>
+                      </m:r>
+                    </m:e>
+                    <m:sub>
+                      <m:r>
+                        <w:rPr>
+                          <w:rFonts w:ascii="Cambria Math" w:eastAsiaTheme="minorEastAsia" w:hAnsi="Cambria Math"/>
+                        </w:rPr>
+                        <m:t>g</m:t>
+                      </m:r>
+                    </m:sub>
+                  </m:sSub>
+                </m:e>
+              </m:mr>
+              <m:mr>
+                <m:e>
+                  <m:sSub>
+                    <m:sSubPr>
+                      <m:ctrlPr>
+                        <w:rPr>
+                          <w:rFonts w:ascii="Cambria Math" w:eastAsiaTheme="minorEastAsia" w:hAnsi="Cambria Math"/>
+                          <w:i/>
+                        </w:rPr>
+                      </m:ctrlPr>
+                    </m:sSubPr>
+                    <m:e>
+                      <m:r>
+                        <w:rPr>
+                          <w:rFonts w:ascii="Cambria Math" w:eastAsiaTheme="minorEastAsia" w:hAnsi="Cambria Math"/>
+                        </w:rPr>
+                        <m:t>y</m:t>
+                      </m:r>
+                    </m:e>
+                    <m:sub>
+                      <m:r>
+                        <w:rPr>
+                          <w:rFonts w:ascii="Cambria Math" w:eastAsiaTheme="minorEastAsia" w:hAnsi="Cambria Math"/>
+                        </w:rPr>
+                        <m:t>g</m:t>
+                      </m:r>
+                    </m:sub>
+                  </m:sSub>
+                </m:e>
+              </m:mr>
+              <m:mr>
+                <m:e>
+                  <m:sSub>
+                    <m:sSubPr>
+                      <m:ctrlPr>
+                        <w:rPr>
+                          <w:rFonts w:ascii="Cambria Math" w:eastAsiaTheme="minorEastAsia" w:hAnsi="Cambria Math"/>
+                          <w:i/>
+                        </w:rPr>
+                      </m:ctrlPr>
+                    </m:sSubPr>
+                    <m:e>
+                      <m:r>
+                        <w:rPr>
+                          <w:rFonts w:ascii="Cambria Math" w:eastAsiaTheme="minorEastAsia" w:hAnsi="Cambria Math"/>
+                        </w:rPr>
+                        <m:t>z</m:t>
+                      </m:r>
+                    </m:e>
+                    <m:sub>
+                      <m:r>
+                        <w:rPr>
+                          <w:rFonts w:ascii="Cambria Math" w:eastAsiaTheme="minorEastAsia" w:hAnsi="Cambria Math"/>
+                        </w:rPr>
+                        <m:t>g</m:t>
+                      </m:r>
+                    </m:sub>
+                  </m:sSub>
+                </m:e>
+              </m:mr>
+            </m:m>
+          </m:e>
+        </m:d>
         <m:r>
           <m:rPr>
-            <m:sty m:val="bi"/>
+            <m:sty m:val="p"/>
           </m:rPr>
           <w:rPr>
-            <w:rFonts w:ascii="Cambria Math" w:hAnsi="Cambria Math"/>
+            <w:rFonts w:ascii="Cambria Math" w:eastAsiaTheme="minorEastAsia" w:hAnsi="Cambria Math"/>
           </w:rPr>
-          <m:t>G</m:t>
+          <m:t xml:space="preserve">  </m:t>
         </m:r>
         <m:r>
           <w:rPr>
@@ -1427,140 +1632,6 @@
                       </m:r>
                     </m:e>
                   </m:func>
-                </m:e>
-              </m:mr>
-            </m:m>
-          </m:e>
-        </m:d>
-      </m:oMath>
-      <w:r>
-        <w:rPr>
-          <w:rFonts w:eastAsiaTheme="minorEastAsia"/>
-        </w:rPr>
-        <w:t xml:space="preserve"> </w:t>
-      </w:r>
-      <m:oMath>
-        <m:r>
-          <w:rPr>
-            <w:rFonts w:ascii="Cambria Math" w:eastAsiaTheme="minorEastAsia" w:hAnsi="Cambria Math"/>
-          </w:rPr>
-          <m:t>=</m:t>
-        </m:r>
-        <m:d>
-          <m:dPr>
-            <m:ctrlPr>
-              <w:rPr>
-                <w:rFonts w:ascii="Cambria Math" w:eastAsiaTheme="minorEastAsia" w:hAnsi="Cambria Math"/>
-                <w:i/>
-              </w:rPr>
-            </m:ctrlPr>
-          </m:dPr>
-          <m:e>
-            <m:m>
-              <m:mPr>
-                <m:mcs>
-                  <m:mc>
-                    <m:mcPr>
-                      <m:count m:val="1"/>
-                      <m:mcJc m:val="center"/>
-                    </m:mcPr>
-                  </m:mc>
-                </m:mcs>
-                <m:ctrlPr>
-                  <w:rPr>
-                    <w:rFonts w:ascii="Cambria Math" w:eastAsiaTheme="minorEastAsia" w:hAnsi="Cambria Math"/>
-                    <w:i/>
-                  </w:rPr>
-                </m:ctrlPr>
-              </m:mPr>
-              <m:mr>
-                <m:e>
-                  <m:sSub>
-                    <m:sSubPr>
-                      <m:ctrlPr>
-                        <w:rPr>
-                          <w:rFonts w:ascii="Cambria Math" w:eastAsiaTheme="minorEastAsia" w:hAnsi="Cambria Math"/>
-                          <w:i/>
-                        </w:rPr>
-                      </m:ctrlPr>
-                    </m:sSubPr>
-                    <m:e>
-                      <m:r>
-                        <w:rPr>
-                          <w:rFonts w:ascii="Cambria Math" w:eastAsiaTheme="minorEastAsia" w:hAnsi="Cambria Math"/>
-                        </w:rPr>
-                        <m:t>G</m:t>
-                      </m:r>
-                    </m:e>
-                    <m:sub>
-                      <m:r>
-                        <w:rPr>
-                          <w:rFonts w:ascii="Cambria Math" w:eastAsiaTheme="minorEastAsia" w:hAnsi="Cambria Math"/>
-                        </w:rPr>
-                        <m:t>x</m:t>
-                      </m:r>
-                    </m:sub>
-                  </m:sSub>
-                </m:e>
-              </m:mr>
-              <m:mr>
-                <m:e>
-                  <m:sSub>
-                    <m:sSubPr>
-                      <m:ctrlPr>
-                        <w:rPr>
-                          <w:rFonts w:ascii="Cambria Math" w:eastAsiaTheme="minorEastAsia" w:hAnsi="Cambria Math"/>
-                          <w:i/>
-                        </w:rPr>
-                      </m:ctrlPr>
-                    </m:sSubPr>
-                    <m:e>
-                      <m:r>
-                        <w:rPr>
-                          <w:rFonts w:ascii="Cambria Math" w:eastAsiaTheme="minorEastAsia" w:hAnsi="Cambria Math"/>
-                        </w:rPr>
-                        <m:t>G</m:t>
-                      </m:r>
-                    </m:e>
-                    <m:sub>
-                      <m:r>
-                        <w:rPr>
-                          <w:rFonts w:ascii="Cambria Math" w:eastAsiaTheme="minorEastAsia" w:hAnsi="Cambria Math"/>
-                        </w:rPr>
-                        <m:t>y</m:t>
-                      </m:r>
-                    </m:sub>
-                  </m:sSub>
-                </m:e>
-              </m:mr>
-              <m:mr>
-                <m:e>
-                  <m:sSub>
-                    <m:sSubPr>
-                      <m:ctrlPr>
-                        <w:rPr>
-                          <w:rFonts w:ascii="Cambria Math" w:eastAsiaTheme="minorEastAsia" w:hAnsi="Cambria Math"/>
-                          <w:i/>
-                        </w:rPr>
-                      </m:ctrlPr>
-                    </m:sSubPr>
-                    <m:e>
-                      <m:r>
-                        <w:rPr>
-                          <w:rFonts w:ascii="Cambria Math" w:eastAsiaTheme="minorEastAsia" w:hAnsi="Cambria Math"/>
-                        </w:rPr>
-                        <m:t>G</m:t>
-                      </m:r>
-                    </m:e>
-                    <m:sub>
-                      <m:r>
-                        <w:rPr>
-                          <w:rFonts w:ascii="Cambria Math" w:eastAsiaTheme="minorEastAsia" w:hAnsi="Cambria Math"/>
-                        </w:rPr>
-                        <m:t>z</m:t>
-                      </m:r>
-                    </m:sub>
-                  </m:sSub>
                 </m:e>
               </m:mr>
             </m:m>
@@ -1643,7 +1714,7 @@
                   <w:rPr>
                     <w:rFonts w:ascii="Cambria Math" w:eastAsiaTheme="minorEastAsia" w:hAnsi="Cambria Math"/>
                   </w:rPr>
-                  <m:t>G</m:t>
+                  <m:t>y</m:t>
                 </m:r>
               </m:e>
               <m:sub>
@@ -1651,7 +1722,7 @@
                   <w:rPr>
                     <w:rFonts w:ascii="Cambria Math" w:eastAsiaTheme="minorEastAsia" w:hAnsi="Cambria Math"/>
                   </w:rPr>
-                  <m:t>y</m:t>
+                  <m:t>g</m:t>
                 </m:r>
               </m:sub>
             </m:sSub>
@@ -1671,7 +1742,7 @@
                   <w:rPr>
                     <w:rFonts w:ascii="Cambria Math" w:eastAsiaTheme="minorEastAsia" w:hAnsi="Cambria Math"/>
                   </w:rPr>
-                  <m:t>G</m:t>
+                  <m:t>z</m:t>
                 </m:r>
               </m:e>
               <m:sub>
@@ -1679,7 +1750,7 @@
                   <w:rPr>
                     <w:rFonts w:ascii="Cambria Math" w:eastAsiaTheme="minorEastAsia" w:hAnsi="Cambria Math"/>
                   </w:rPr>
-                  <m:t>z</m:t>
+                  <m:t>g</m:t>
                 </m:r>
               </m:sub>
             </m:sSub>
@@ -1762,7 +1833,7 @@
                   <w:rPr>
                     <w:rFonts w:ascii="Cambria Math" w:eastAsiaTheme="minorEastAsia" w:hAnsi="Cambria Math"/>
                   </w:rPr>
-                  <m:t>G</m:t>
+                  <m:t>x</m:t>
                 </m:r>
               </m:e>
               <m:sub>
@@ -1770,7 +1841,7 @@
                   <w:rPr>
                     <w:rFonts w:ascii="Cambria Math" w:eastAsiaTheme="minorEastAsia" w:hAnsi="Cambria Math"/>
                   </w:rPr>
-                  <m:t>x</m:t>
+                  <m:t>g</m:t>
                 </m:r>
               </m:sub>
             </m:sSub>
@@ -1802,7 +1873,7 @@
                       <w:rPr>
                         <w:rFonts w:ascii="Cambria Math" w:eastAsiaTheme="minorEastAsia" w:hAnsi="Cambria Math"/>
                       </w:rPr>
-                      <m:t>G</m:t>
+                      <m:t>y</m:t>
                     </m:r>
                   </m:e>
                   <m:sub>
@@ -1810,7 +1881,7 @@
                       <w:rPr>
                         <w:rFonts w:ascii="Cambria Math" w:eastAsiaTheme="minorEastAsia" w:hAnsi="Cambria Math"/>
                       </w:rPr>
-                      <m:t>y</m:t>
+                      <m:t>g</m:t>
                     </m:r>
                   </m:sub>
                   <m:sup>
@@ -1842,7 +1913,7 @@
                       <w:rPr>
                         <w:rFonts w:ascii="Cambria Math" w:eastAsiaTheme="minorEastAsia" w:hAnsi="Cambria Math"/>
                       </w:rPr>
-                      <m:t>G</m:t>
+                      <m:t>z</m:t>
                     </m:r>
                   </m:e>
                   <m:sub>
@@ -1850,7 +1921,7 @@
                       <w:rPr>
                         <w:rFonts w:ascii="Cambria Math" w:eastAsiaTheme="minorEastAsia" w:hAnsi="Cambria Math"/>
                       </w:rPr>
-                      <m:t>z</m:t>
+                      <m:t>g</m:t>
                     </m:r>
                   </m:sub>
                   <m:sup>
@@ -1876,6 +1947,182 @@
     </w:p>
     <w:p>
       <w:pPr>
+        <w:pStyle w:val="Heading1"/>
+        <w:rPr>
+          <w:rFonts w:eastAsiaTheme="minorEastAsia"/>
+        </w:rPr>
+      </w:pPr>
+      <w:r>
+        <w:rPr>
+          <w:rFonts w:eastAsiaTheme="minorEastAsia"/>
+        </w:rPr>
+        <w:t>Magnetometer</w:t>
+      </w:r>
+    </w:p>
+    <w:p>
+      <w:pPr>
+        <w:rPr>
+          <w:rFonts w:eastAsiaTheme="minorEastAsia"/>
+        </w:rPr>
+      </w:pPr>
+      <m:oMath>
+        <m:r>
+          <m:rPr>
+            <m:sty m:val="bi"/>
+          </m:rPr>
+          <w:rPr>
+            <w:rFonts w:ascii="Cambria Math" w:hAnsi="Cambria Math"/>
+          </w:rPr>
+          <m:t>m</m:t>
+        </m:r>
+        <m:r>
+          <w:rPr>
+            <w:rFonts w:ascii="Cambria Math" w:eastAsiaTheme="minorEastAsia" w:hAnsi="Cambria Math"/>
+          </w:rPr>
+          <m:t>=</m:t>
+        </m:r>
+        <m:d>
+          <m:dPr>
+            <m:ctrlPr>
+              <w:rPr>
+                <w:rFonts w:ascii="Cambria Math" w:eastAsiaTheme="minorEastAsia" w:hAnsi="Cambria Math"/>
+                <w:i/>
+              </w:rPr>
+            </m:ctrlPr>
+          </m:dPr>
+          <m:e>
+            <m:m>
+              <m:mPr>
+                <m:mcs>
+                  <m:mc>
+                    <m:mcPr>
+                      <m:count m:val="1"/>
+                      <m:mcJc m:val="center"/>
+                    </m:mcPr>
+                  </m:mc>
+                </m:mcs>
+                <m:ctrlPr>
+                  <w:rPr>
+                    <w:rFonts w:ascii="Cambria Math" w:eastAsiaTheme="minorEastAsia" w:hAnsi="Cambria Math"/>
+                    <w:i/>
+                  </w:rPr>
+                </m:ctrlPr>
+              </m:mPr>
+              <m:mr>
+                <m:e>
+                  <m:sSub>
+                    <m:sSubPr>
+                      <m:ctrlPr>
+                        <w:rPr>
+                          <w:rFonts w:ascii="Cambria Math" w:eastAsiaTheme="minorEastAsia" w:hAnsi="Cambria Math"/>
+                          <w:i/>
+                        </w:rPr>
+                      </m:ctrlPr>
+                    </m:sSubPr>
+                    <m:e>
+                      <m:r>
+                        <w:rPr>
+                          <w:rFonts w:ascii="Cambria Math" w:eastAsiaTheme="minorEastAsia" w:hAnsi="Cambria Math"/>
+                        </w:rPr>
+                        <m:t>m</m:t>
+                      </m:r>
+                    </m:e>
+                    <m:sub>
+                      <m:r>
+                        <w:rPr>
+                          <w:rFonts w:ascii="Cambria Math" w:eastAsiaTheme="minorEastAsia" w:hAnsi="Cambria Math"/>
+                        </w:rPr>
+                        <m:t>x</m:t>
+                      </m:r>
+                    </m:sub>
+                  </m:sSub>
+                </m:e>
+              </m:mr>
+              <m:mr>
+                <m:e>
+                  <m:sSub>
+                    <m:sSubPr>
+                      <m:ctrlPr>
+                        <w:rPr>
+                          <w:rFonts w:ascii="Cambria Math" w:eastAsiaTheme="minorEastAsia" w:hAnsi="Cambria Math"/>
+                          <w:i/>
+                        </w:rPr>
+                      </m:ctrlPr>
+                    </m:sSubPr>
+                    <m:e>
+                      <m:r>
+                        <w:rPr>
+                          <w:rFonts w:ascii="Cambria Math" w:eastAsiaTheme="minorEastAsia" w:hAnsi="Cambria Math"/>
+                        </w:rPr>
+                        <m:t>m</m:t>
+                      </m:r>
+                    </m:e>
+                    <m:sub>
+                      <m:r>
+                        <w:rPr>
+                          <w:rFonts w:ascii="Cambria Math" w:eastAsiaTheme="minorEastAsia" w:hAnsi="Cambria Math"/>
+                        </w:rPr>
+                        <m:t>y</m:t>
+                      </m:r>
+                    </m:sub>
+                  </m:sSub>
+                </m:e>
+              </m:mr>
+              <m:mr>
+                <m:e>
+                  <m:sSub>
+                    <m:sSubPr>
+                      <m:ctrlPr>
+                        <w:rPr>
+                          <w:rFonts w:ascii="Cambria Math" w:eastAsiaTheme="minorEastAsia" w:hAnsi="Cambria Math"/>
+                          <w:i/>
+                        </w:rPr>
+                      </m:ctrlPr>
+                    </m:sSubPr>
+                    <m:e>
+                      <m:r>
+                        <w:rPr>
+                          <w:rFonts w:ascii="Cambria Math" w:eastAsiaTheme="minorEastAsia" w:hAnsi="Cambria Math"/>
+                        </w:rPr>
+                        <m:t>m</m:t>
+                      </m:r>
+                    </m:e>
+                    <m:sub>
+                      <m:r>
+                        <w:rPr>
+                          <w:rFonts w:ascii="Cambria Math" w:eastAsiaTheme="minorEastAsia" w:hAnsi="Cambria Math"/>
+                        </w:rPr>
+                        <m:t>z</m:t>
+                      </m:r>
+                    </m:sub>
+                  </m:sSub>
+                </m:e>
+              </m:mr>
+            </m:m>
+          </m:e>
+        </m:d>
+      </m:oMath>
+      <w:r>
+        <w:rPr>
+          <w:rFonts w:eastAsiaTheme="minorEastAsia"/>
+        </w:rPr>
+        <w:t xml:space="preserve"> is the </w:t>
+      </w:r>
+      <w:r>
+        <w:rPr>
+          <w:rFonts w:eastAsiaTheme="minorEastAsia"/>
+        </w:rPr>
+        <w:t>local magnetic</w:t>
+      </w:r>
+      <w:r>
+        <w:rPr>
+          <w:rFonts w:eastAsiaTheme="minorEastAsia"/>
+        </w:rPr>
+        <w:t xml:space="preserve"> field</w:t>
+      </w:r>
+    </w:p>
+    <w:p>
+      <w:pPr>
         <w:tabs>
           <w:tab w:val="left" w:pos="6520"/>
         </w:tabs>
@@ -1883,6 +2130,1031 @@
           <w:rFonts w:eastAsiaTheme="minorEastAsia"/>
         </w:rPr>
       </w:pPr>
+      <m:oMath>
+        <m:sSub>
+          <m:sSubPr>
+            <m:ctrlPr>
+              <w:rPr>
+                <w:rFonts w:ascii="Cambria Math" w:hAnsi="Cambria Math"/>
+                <w:b/>
+                <w:i/>
+              </w:rPr>
+            </m:ctrlPr>
+          </m:sSubPr>
+          <m:e>
+            <m:r>
+              <m:rPr>
+                <m:sty m:val="bi"/>
+              </m:rPr>
+              <w:rPr>
+                <w:rFonts w:ascii="Cambria Math" w:hAnsi="Cambria Math"/>
+              </w:rPr>
+              <m:t>z</m:t>
+            </m:r>
+          </m:e>
+          <m:sub>
+            <m:r>
+              <m:rPr>
+                <m:sty m:val="bi"/>
+              </m:rPr>
+              <w:rPr>
+                <w:rFonts w:ascii="Cambria Math" w:hAnsi="Cambria Math"/>
+              </w:rPr>
+              <m:t>m</m:t>
+            </m:r>
+          </m:sub>
+        </m:sSub>
+      </m:oMath>
+      <w:r>
+        <w:rPr>
+          <w:rFonts w:eastAsiaTheme="minorEastAsia"/>
+          <w:b/>
+          <w:bCs/>
+        </w:rPr>
+        <w:t xml:space="preserve"> </w:t>
+      </w:r>
+      <w:r>
+        <w:rPr>
+          <w:rFonts w:eastAsiaTheme="minorEastAsia"/>
+        </w:rPr>
+        <w:t>is the accelerometer measurement</w:t>
+      </w:r>
+    </w:p>
+    <w:p>
+      <w:pPr>
+        <w:tabs>
+          <w:tab w:val="left" w:pos="6520"/>
+        </w:tabs>
+        <w:rPr>
+          <w:rFonts w:eastAsiaTheme="minorEastAsia"/>
+        </w:rPr>
+      </w:pPr>
+      <m:oMath>
+        <m:sSub>
+          <m:sSubPr>
+            <m:ctrlPr>
+              <w:rPr>
+                <w:rFonts w:ascii="Cambria Math" w:hAnsi="Cambria Math"/>
+                <w:b/>
+                <w:i/>
+              </w:rPr>
+            </m:ctrlPr>
+          </m:sSubPr>
+          <m:e>
+            <m:r>
+              <m:rPr>
+                <m:sty m:val="bi"/>
+              </m:rPr>
+              <w:rPr>
+                <w:rFonts w:ascii="Cambria Math" w:hAnsi="Cambria Math"/>
+              </w:rPr>
+              <m:t>z</m:t>
+            </m:r>
+          </m:e>
+          <m:sub>
+            <m:r>
+              <m:rPr>
+                <m:sty m:val="bi"/>
+              </m:rPr>
+              <w:rPr>
+                <w:rFonts w:ascii="Cambria Math" w:hAnsi="Cambria Math"/>
+              </w:rPr>
+              <m:t>m</m:t>
+            </m:r>
+          </m:sub>
+        </m:sSub>
+        <m:r>
+          <w:rPr>
+            <w:rFonts w:ascii="Cambria Math" w:eastAsiaTheme="minorEastAsia" w:hAnsi="Cambria Math"/>
+          </w:rPr>
+          <m:t>=</m:t>
+        </m:r>
+        <m:d>
+          <m:dPr>
+            <m:ctrlPr>
+              <w:rPr>
+                <w:rFonts w:ascii="Cambria Math" w:eastAsiaTheme="minorEastAsia" w:hAnsi="Cambria Math"/>
+                <w:i/>
+              </w:rPr>
+            </m:ctrlPr>
+          </m:dPr>
+          <m:e>
+            <m:m>
+              <m:mPr>
+                <m:mcs>
+                  <m:mc>
+                    <m:mcPr>
+                      <m:count m:val="1"/>
+                      <m:mcJc m:val="center"/>
+                    </m:mcPr>
+                  </m:mc>
+                </m:mcs>
+                <m:ctrlPr>
+                  <w:rPr>
+                    <w:rFonts w:ascii="Cambria Math" w:eastAsiaTheme="minorEastAsia" w:hAnsi="Cambria Math"/>
+                    <w:i/>
+                  </w:rPr>
+                </m:ctrlPr>
+              </m:mPr>
+              <m:mr>
+                <m:e>
+                  <m:sSub>
+                    <m:sSubPr>
+                      <m:ctrlPr>
+                        <w:rPr>
+                          <w:rFonts w:ascii="Cambria Math" w:eastAsiaTheme="minorEastAsia" w:hAnsi="Cambria Math"/>
+                          <w:i/>
+                        </w:rPr>
+                      </m:ctrlPr>
+                    </m:sSubPr>
+                    <m:e>
+                      <m:r>
+                        <w:rPr>
+                          <w:rFonts w:ascii="Cambria Math" w:eastAsiaTheme="minorEastAsia" w:hAnsi="Cambria Math"/>
+                        </w:rPr>
+                        <m:t>x</m:t>
+                      </m:r>
+                    </m:e>
+                    <m:sub>
+                      <m:r>
+                        <w:rPr>
+                          <w:rFonts w:ascii="Cambria Math" w:eastAsiaTheme="minorEastAsia" w:hAnsi="Cambria Math"/>
+                        </w:rPr>
+                        <m:t>m</m:t>
+                      </m:r>
+                    </m:sub>
+                  </m:sSub>
+                </m:e>
+              </m:mr>
+              <m:mr>
+                <m:e>
+                  <m:sSub>
+                    <m:sSubPr>
+                      <m:ctrlPr>
+                        <w:rPr>
+                          <w:rFonts w:ascii="Cambria Math" w:eastAsiaTheme="minorEastAsia" w:hAnsi="Cambria Math"/>
+                          <w:i/>
+                        </w:rPr>
+                      </m:ctrlPr>
+                    </m:sSubPr>
+                    <m:e>
+                      <m:r>
+                        <w:rPr>
+                          <w:rFonts w:ascii="Cambria Math" w:eastAsiaTheme="minorEastAsia" w:hAnsi="Cambria Math"/>
+                        </w:rPr>
+                        <m:t>y</m:t>
+                      </m:r>
+                    </m:e>
+                    <m:sub>
+                      <m:r>
+                        <w:rPr>
+                          <w:rFonts w:ascii="Cambria Math" w:eastAsiaTheme="minorEastAsia" w:hAnsi="Cambria Math"/>
+                        </w:rPr>
+                        <m:t>m</m:t>
+                      </m:r>
+                    </m:sub>
+                  </m:sSub>
+                </m:e>
+              </m:mr>
+              <m:mr>
+                <m:e>
+                  <m:sSub>
+                    <m:sSubPr>
+                      <m:ctrlPr>
+                        <w:rPr>
+                          <w:rFonts w:ascii="Cambria Math" w:eastAsiaTheme="minorEastAsia" w:hAnsi="Cambria Math"/>
+                          <w:i/>
+                        </w:rPr>
+                      </m:ctrlPr>
+                    </m:sSubPr>
+                    <m:e>
+                      <m:r>
+                        <w:rPr>
+                          <w:rFonts w:ascii="Cambria Math" w:eastAsiaTheme="minorEastAsia" w:hAnsi="Cambria Math"/>
+                        </w:rPr>
+                        <m:t>z</m:t>
+                      </m:r>
+                    </m:e>
+                    <m:sub>
+                      <m:r>
+                        <w:rPr>
+                          <w:rFonts w:ascii="Cambria Math" w:eastAsiaTheme="minorEastAsia" w:hAnsi="Cambria Math"/>
+                        </w:rPr>
+                        <m:t>m</m:t>
+                      </m:r>
+                    </m:sub>
+                  </m:sSub>
+                </m:e>
+              </m:mr>
+            </m:m>
+          </m:e>
+        </m:d>
+        <m:r>
+          <m:rPr>
+            <m:sty m:val="p"/>
+          </m:rPr>
+          <w:rPr>
+            <w:rFonts w:ascii="Cambria Math" w:eastAsiaTheme="minorEastAsia" w:hAnsi="Cambria Math"/>
+          </w:rPr>
+          <m:t xml:space="preserve">  </m:t>
+        </m:r>
+        <m:r>
+          <w:rPr>
+            <w:rFonts w:ascii="Cambria Math" w:eastAsiaTheme="minorEastAsia" w:hAnsi="Cambria Math"/>
+          </w:rPr>
+          <m:t>=</m:t>
+        </m:r>
+        <m:r>
+          <m:rPr>
+            <m:sty m:val="bi"/>
+          </m:rPr>
+          <w:rPr>
+            <w:rFonts w:ascii="Cambria Math" w:eastAsiaTheme="minorEastAsia" w:hAnsi="Cambria Math"/>
+          </w:rPr>
+          <m:t>R</m:t>
+        </m:r>
+        <m:r>
+          <m:rPr>
+            <m:sty m:val="bi"/>
+          </m:rPr>
+          <w:rPr>
+            <w:rFonts w:ascii="Cambria Math" w:eastAsiaTheme="minorEastAsia" w:hAnsi="Cambria Math"/>
+          </w:rPr>
+          <m:t>m</m:t>
+        </m:r>
+      </m:oMath>
+      <w:r>
+        <w:rPr>
+          <w:rFonts w:eastAsiaTheme="minorEastAsia"/>
+          <w:b/>
+        </w:rPr>
+        <w:t xml:space="preserve"> </w:t>
+      </w:r>
+    </w:p>
+    <w:p>
+      <w:pPr>
+        <w:pStyle w:val="Heading1"/>
+      </w:pPr>
+      <w:r>
+        <w:t>Kalman Filter</w:t>
+      </w:r>
+    </w:p>
+    <w:p>
+      <w:pPr>
+        <w:rPr>
+          <w:rFonts w:eastAsiaTheme="minorEastAsia"/>
+        </w:rPr>
+      </w:pPr>
+      <w:r>
+        <w:t>State Est</w:t>
+      </w:r>
+      <w:r>
+        <w:t xml:space="preserve">imate, </w:t>
+      </w:r>
+      <m:oMath>
+        <m:r>
+          <m:rPr>
+            <m:sty m:val="bi"/>
+          </m:rPr>
+          <w:rPr>
+            <w:rFonts w:ascii="Cambria Math" w:hAnsi="Cambria Math"/>
+          </w:rPr>
+          <m:t>x</m:t>
+        </m:r>
+        <m:r>
+          <w:rPr>
+            <w:rFonts w:ascii="Cambria Math" w:hAnsi="Cambria Math"/>
+          </w:rPr>
+          <m:t>=</m:t>
+        </m:r>
+        <m:d>
+          <m:dPr>
+            <m:ctrlPr>
+              <w:rPr>
+                <w:rFonts w:ascii="Cambria Math" w:hAnsi="Cambria Math"/>
+                <w:i/>
+              </w:rPr>
+            </m:ctrlPr>
+          </m:dPr>
+          <m:e>
+            <m:m>
+              <m:mPr>
+                <m:mcs>
+                  <m:mc>
+                    <m:mcPr>
+                      <m:count m:val="1"/>
+                      <m:mcJc m:val="center"/>
+                    </m:mcPr>
+                  </m:mc>
+                </m:mcs>
+                <m:ctrlPr>
+                  <w:rPr>
+                    <w:rFonts w:ascii="Cambria Math" w:hAnsi="Cambria Math"/>
+                    <w:i/>
+                  </w:rPr>
+                </m:ctrlPr>
+              </m:mPr>
+              <m:mr>
+                <m:e>
+                  <m:r>
+                    <w:rPr>
+                      <w:rFonts w:ascii="Cambria Math" w:hAnsi="Cambria Math"/>
+                    </w:rPr>
+                    <m:t>ϕ</m:t>
+                  </m:r>
+                </m:e>
+              </m:mr>
+              <m:mr>
+                <m:e>
+                  <m:r>
+                    <w:rPr>
+                      <w:rFonts w:ascii="Cambria Math" w:hAnsi="Cambria Math"/>
+                    </w:rPr>
+                    <m:t>θ</m:t>
+                  </m:r>
+                </m:e>
+              </m:mr>
+              <m:mr>
+                <m:e>
+                  <m:r>
+                    <w:rPr>
+                      <w:rFonts w:ascii="Cambria Math" w:hAnsi="Cambria Math"/>
+                    </w:rPr>
+                    <m:t>ψ</m:t>
+                  </m:r>
+                </m:e>
+              </m:mr>
+            </m:m>
+          </m:e>
+        </m:d>
+      </m:oMath>
+    </w:p>
+    <w:p>
+      <w:pPr>
+        <w:pStyle w:val="Heading2"/>
+        <w:rPr>
+          <w:rFonts w:eastAsiaTheme="minorEastAsia"/>
+        </w:rPr>
+      </w:pPr>
+      <w:r>
+        <w:rPr>
+          <w:rFonts w:eastAsiaTheme="minorEastAsia"/>
+        </w:rPr>
+        <w:lastRenderedPageBreak/>
+        <w:t>Predict</w:t>
+      </w:r>
+    </w:p>
+    <w:p>
+      <w:r>
+        <w:t>A priori state estimate</w:t>
+      </w:r>
+    </w:p>
+    <w:p>
+      <m:oMathPara>
+        <m:oMath>
+          <m:sSubSup>
+            <m:sSubSupPr>
+              <m:ctrlPr>
+                <w:rPr>
+                  <w:rFonts w:ascii="Cambria Math" w:hAnsi="Cambria Math"/>
+                  <w:i/>
+                </w:rPr>
+              </m:ctrlPr>
+            </m:sSubSupPr>
+            <m:e>
+              <m:acc>
+                <m:accPr>
+                  <m:ctrlPr>
+                    <w:rPr>
+                      <w:rFonts w:ascii="Cambria Math" w:hAnsi="Cambria Math"/>
+                      <w:b/>
+                      <w:i/>
+                    </w:rPr>
+                  </m:ctrlPr>
+                </m:accPr>
+                <m:e>
+                  <m:r>
+                    <m:rPr>
+                      <m:sty m:val="bi"/>
+                    </m:rPr>
+                    <w:rPr>
+                      <w:rFonts w:ascii="Cambria Math" w:hAnsi="Cambria Math"/>
+                    </w:rPr>
+                    <m:t>x</m:t>
+                  </m:r>
+                </m:e>
+              </m:acc>
+            </m:e>
+            <m:sub>
+              <m:r>
+                <w:rPr>
+                  <w:rFonts w:ascii="Cambria Math" w:hAnsi="Cambria Math"/>
+                </w:rPr>
+                <m:t>t</m:t>
+              </m:r>
+            </m:sub>
+            <m:sup>
+              <m:r>
+                <w:rPr>
+                  <w:rFonts w:ascii="Cambria Math" w:hAnsi="Cambria Math"/>
+                </w:rPr>
+                <m:t>-</m:t>
+              </m:r>
+            </m:sup>
+          </m:sSubSup>
+          <m:r>
+            <w:rPr>
+              <w:rFonts w:ascii="Cambria Math" w:hAnsi="Cambria Math"/>
+            </w:rPr>
+            <m:t>=</m:t>
+          </m:r>
+          <m:func>
+            <m:funcPr>
+              <m:ctrlPr>
+                <w:rPr>
+                  <w:rFonts w:ascii="Cambria Math" w:hAnsi="Cambria Math"/>
+                  <w:i/>
+                </w:rPr>
+              </m:ctrlPr>
+            </m:funcPr>
+            <m:fName>
+              <m:r>
+                <m:rPr>
+                  <m:sty m:val="b"/>
+                </m:rPr>
+                <w:rPr>
+                  <w:rFonts w:ascii="Cambria Math" w:hAnsi="Cambria Math"/>
+                </w:rPr>
+                <m:t>f</m:t>
+              </m:r>
+            </m:fName>
+            <m:e>
+              <m:d>
+                <m:dPr>
+                  <m:ctrlPr>
+                    <w:rPr>
+                      <w:rFonts w:ascii="Cambria Math" w:hAnsi="Cambria Math"/>
+                      <w:i/>
+                    </w:rPr>
+                  </m:ctrlPr>
+                </m:dPr>
+                <m:e>
+                  <m:sSub>
+                    <m:sSubPr>
+                      <m:ctrlPr>
+                        <w:rPr>
+                          <w:rFonts w:ascii="Cambria Math" w:hAnsi="Cambria Math"/>
+                          <w:i/>
+                        </w:rPr>
+                      </m:ctrlPr>
+                    </m:sSubPr>
+                    <m:e>
+                      <m:acc>
+                        <m:accPr>
+                          <m:ctrlPr>
+                            <w:rPr>
+                              <w:rFonts w:ascii="Cambria Math" w:hAnsi="Cambria Math"/>
+                              <w:b/>
+                              <w:i/>
+                            </w:rPr>
+                          </m:ctrlPr>
+                        </m:accPr>
+                        <m:e>
+                          <m:r>
+                            <m:rPr>
+                              <m:sty m:val="bi"/>
+                            </m:rPr>
+                            <w:rPr>
+                              <w:rFonts w:ascii="Cambria Math" w:hAnsi="Cambria Math"/>
+                            </w:rPr>
+                            <m:t>x</m:t>
+                          </m:r>
+                        </m:e>
+                      </m:acc>
+                    </m:e>
+                    <m:sub>
+                      <m:r>
+                        <w:rPr>
+                          <w:rFonts w:ascii="Cambria Math" w:hAnsi="Cambria Math"/>
+                        </w:rPr>
+                        <m:t>t-1</m:t>
+                      </m:r>
+                    </m:sub>
+                  </m:sSub>
+                  <m:r>
+                    <w:rPr>
+                      <w:rFonts w:ascii="Cambria Math" w:hAnsi="Cambria Math"/>
+                    </w:rPr>
+                    <m:t>,</m:t>
+                  </m:r>
+                  <m:sSub>
+                    <m:sSubPr>
+                      <m:ctrlPr>
+                        <w:rPr>
+                          <w:rFonts w:ascii="Cambria Math" w:hAnsi="Cambria Math"/>
+                          <w:i/>
+                        </w:rPr>
+                      </m:ctrlPr>
+                    </m:sSubPr>
+                    <m:e>
+                      <m:r>
+                        <m:rPr>
+                          <m:sty m:val="bi"/>
+                        </m:rPr>
+                        <w:rPr>
+                          <w:rFonts w:ascii="Cambria Math" w:hAnsi="Cambria Math"/>
+                        </w:rPr>
+                        <m:t>u</m:t>
+                      </m:r>
+                    </m:e>
+                    <m:sub>
+                      <m:r>
+                        <w:rPr>
+                          <w:rFonts w:ascii="Cambria Math" w:hAnsi="Cambria Math"/>
+                        </w:rPr>
+                        <m:t>t</m:t>
+                      </m:r>
+                    </m:sub>
+                  </m:sSub>
+                </m:e>
+              </m:d>
+            </m:e>
+          </m:func>
+        </m:oMath>
+      </m:oMathPara>
+    </w:p>
+    <w:p>
+      <w:r>
+        <w:t>State error covariance</w:t>
+      </w:r>
+    </w:p>
+    <w:p>
+      <w:pPr>
+        <w:rPr>
+          <w:b/>
+        </w:rPr>
+      </w:pPr>
+      <m:oMathPara>
+        <m:oMath>
+          <m:sSubSup>
+            <m:sSubSupPr>
+              <m:ctrlPr>
+                <w:rPr>
+                  <w:rFonts w:ascii="Cambria Math" w:hAnsi="Cambria Math"/>
+                  <w:i/>
+                </w:rPr>
+              </m:ctrlPr>
+            </m:sSubSupPr>
+            <m:e>
+              <m:r>
+                <m:rPr>
+                  <m:sty m:val="bi"/>
+                </m:rPr>
+                <w:rPr>
+                  <w:rFonts w:ascii="Cambria Math" w:hAnsi="Cambria Math"/>
+                </w:rPr>
+                <m:t>P</m:t>
+              </m:r>
+            </m:e>
+            <m:sub>
+              <m:r>
+                <w:rPr>
+                  <w:rFonts w:ascii="Cambria Math" w:hAnsi="Cambria Math"/>
+                </w:rPr>
+                <m:t>t</m:t>
+              </m:r>
+            </m:sub>
+            <m:sup>
+              <m:r>
+                <w:rPr>
+                  <w:rFonts w:ascii="Cambria Math" w:hAnsi="Cambria Math"/>
+                </w:rPr>
+                <m:t>-</m:t>
+              </m:r>
+            </m:sup>
+          </m:sSubSup>
+          <m:r>
+            <w:rPr>
+              <w:rFonts w:ascii="Cambria Math" w:hAnsi="Cambria Math"/>
+            </w:rPr>
+            <m:t>=</m:t>
+          </m:r>
+          <m:sSub>
+            <m:sSubPr>
+              <m:ctrlPr>
+                <w:rPr>
+                  <w:rFonts w:ascii="Cambria Math" w:hAnsi="Cambria Math"/>
+                  <w:b/>
+                  <w:i/>
+                </w:rPr>
+              </m:ctrlPr>
+            </m:sSubPr>
+            <m:e>
+              <m:r>
+                <m:rPr>
+                  <m:sty m:val="bi"/>
+                </m:rPr>
+                <w:rPr>
+                  <w:rFonts w:ascii="Cambria Math" w:hAnsi="Cambria Math"/>
+                </w:rPr>
+                <m:t>A</m:t>
+              </m:r>
+            </m:e>
+            <m:sub>
+              <m:r>
+                <m:rPr>
+                  <m:sty m:val="bi"/>
+                </m:rPr>
+                <w:rPr>
+                  <w:rFonts w:ascii="Cambria Math" w:hAnsi="Cambria Math"/>
+                </w:rPr>
+                <m:t>t</m:t>
+              </m:r>
+            </m:sub>
+          </m:sSub>
+          <m:sSub>
+            <m:sSubPr>
+              <m:ctrlPr>
+                <w:rPr>
+                  <w:rFonts w:ascii="Cambria Math" w:hAnsi="Cambria Math"/>
+                  <w:b/>
+                  <w:i/>
+                </w:rPr>
+              </m:ctrlPr>
+            </m:sSubPr>
+            <m:e>
+              <m:r>
+                <m:rPr>
+                  <m:sty m:val="bi"/>
+                </m:rPr>
+                <w:rPr>
+                  <w:rFonts w:ascii="Cambria Math" w:hAnsi="Cambria Math"/>
+                </w:rPr>
+                <m:t>P</m:t>
+              </m:r>
+            </m:e>
+            <m:sub>
+              <m:r>
+                <m:rPr>
+                  <m:sty m:val="bi"/>
+                </m:rPr>
+                <w:rPr>
+                  <w:rFonts w:ascii="Cambria Math" w:hAnsi="Cambria Math"/>
+                </w:rPr>
+                <m:t>t-1</m:t>
+              </m:r>
+            </m:sub>
+          </m:sSub>
+          <m:sSubSup>
+            <m:sSubSupPr>
+              <m:ctrlPr>
+                <w:rPr>
+                  <w:rFonts w:ascii="Cambria Math" w:hAnsi="Cambria Math"/>
+                  <w:b/>
+                  <w:i/>
+                </w:rPr>
+              </m:ctrlPr>
+            </m:sSubSupPr>
+            <m:e>
+              <m:r>
+                <m:rPr>
+                  <m:sty m:val="bi"/>
+                </m:rPr>
+                <w:rPr>
+                  <w:rFonts w:ascii="Cambria Math" w:hAnsi="Cambria Math"/>
+                </w:rPr>
+                <m:t>A</m:t>
+              </m:r>
+            </m:e>
+            <m:sub>
+              <m:r>
+                <m:rPr>
+                  <m:sty m:val="bi"/>
+                </m:rPr>
+                <w:rPr>
+                  <w:rFonts w:ascii="Cambria Math" w:hAnsi="Cambria Math"/>
+                </w:rPr>
+                <m:t>t</m:t>
+              </m:r>
+            </m:sub>
+            <m:sup>
+              <m:r>
+                <m:rPr>
+                  <m:sty m:val="bi"/>
+                </m:rPr>
+                <w:rPr>
+                  <w:rFonts w:ascii="Cambria Math" w:hAnsi="Cambria Math"/>
+                </w:rPr>
+                <m:t>T</m:t>
+              </m:r>
+            </m:sup>
+          </m:sSubSup>
+          <m:r>
+            <m:rPr>
+              <m:sty m:val="bi"/>
+            </m:rPr>
+            <w:rPr>
+              <w:rFonts w:ascii="Cambria Math" w:hAnsi="Cambria Math"/>
+            </w:rPr>
+            <m:t>+</m:t>
+          </m:r>
+          <m:sSub>
+            <m:sSubPr>
+              <m:ctrlPr>
+                <w:rPr>
+                  <w:rFonts w:ascii="Cambria Math" w:hAnsi="Cambria Math"/>
+                  <w:b/>
+                  <w:i/>
+                </w:rPr>
+              </m:ctrlPr>
+            </m:sSubPr>
+            <m:e>
+              <m:r>
+                <m:rPr>
+                  <m:sty m:val="bi"/>
+                </m:rPr>
+                <w:rPr>
+                  <w:rFonts w:ascii="Cambria Math" w:hAnsi="Cambria Math"/>
+                </w:rPr>
+                <m:t>B</m:t>
+              </m:r>
+            </m:e>
+            <m:sub>
+              <m:r>
+                <m:rPr>
+                  <m:sty m:val="bi"/>
+                </m:rPr>
+                <w:rPr>
+                  <w:rFonts w:ascii="Cambria Math" w:hAnsi="Cambria Math"/>
+                </w:rPr>
+                <m:t>t</m:t>
+              </m:r>
+            </m:sub>
+          </m:sSub>
+          <m:sSub>
+            <m:sSubPr>
+              <m:ctrlPr>
+                <w:rPr>
+                  <w:rFonts w:ascii="Cambria Math" w:hAnsi="Cambria Math"/>
+                  <w:b/>
+                  <w:i/>
+                </w:rPr>
+              </m:ctrlPr>
+            </m:sSubPr>
+            <m:e>
+              <m:r>
+                <m:rPr>
+                  <m:sty m:val="b"/>
+                </m:rPr>
+                <w:rPr>
+                  <w:rFonts w:ascii="Cambria Math" w:hAnsi="Cambria Math"/>
+                </w:rPr>
+                <m:t>Γ</m:t>
+              </m:r>
+            </m:e>
+            <m:sub>
+              <m:r>
+                <m:rPr>
+                  <m:sty m:val="bi"/>
+                </m:rPr>
+                <w:rPr>
+                  <w:rFonts w:ascii="Cambria Math" w:hAnsi="Cambria Math"/>
+                </w:rPr>
+                <m:t>t-1</m:t>
+              </m:r>
+            </m:sub>
+          </m:sSub>
+          <m:sSubSup>
+            <m:sSubSupPr>
+              <m:ctrlPr>
+                <w:rPr>
+                  <w:rFonts w:ascii="Cambria Math" w:hAnsi="Cambria Math"/>
+                  <w:b/>
+                  <w:i/>
+                </w:rPr>
+              </m:ctrlPr>
+            </m:sSubSupPr>
+            <m:e>
+              <m:r>
+                <m:rPr>
+                  <m:sty m:val="bi"/>
+                </m:rPr>
+                <w:rPr>
+                  <w:rFonts w:ascii="Cambria Math" w:hAnsi="Cambria Math"/>
+                </w:rPr>
+                <m:t>B</m:t>
+              </m:r>
+            </m:e>
+            <m:sub>
+              <m:r>
+                <m:rPr>
+                  <m:sty m:val="bi"/>
+                </m:rPr>
+                <w:rPr>
+                  <w:rFonts w:ascii="Cambria Math" w:hAnsi="Cambria Math"/>
+                </w:rPr>
+                <m:t>t</m:t>
+              </m:r>
+            </m:sub>
+            <m:sup>
+              <m:r>
+                <m:rPr>
+                  <m:sty m:val="bi"/>
+                </m:rPr>
+                <w:rPr>
+                  <w:rFonts w:ascii="Cambria Math" w:hAnsi="Cambria Math"/>
+                </w:rPr>
+                <m:t>T</m:t>
+              </m:r>
+            </m:sup>
+          </m:sSubSup>
+          <m:r>
+            <m:rPr>
+              <m:sty m:val="bi"/>
+            </m:rPr>
+            <w:rPr>
+              <w:rFonts w:ascii="Cambria Math" w:hAnsi="Cambria Math"/>
+            </w:rPr>
+            <m:t>+</m:t>
+          </m:r>
+          <m:sSub>
+            <m:sSubPr>
+              <m:ctrlPr>
+                <w:rPr>
+                  <w:rFonts w:ascii="Cambria Math" w:hAnsi="Cambria Math"/>
+                  <w:b/>
+                  <w:i/>
+                </w:rPr>
+              </m:ctrlPr>
+            </m:sSubPr>
+            <m:e>
+              <m:r>
+                <m:rPr>
+                  <m:sty m:val="bi"/>
+                </m:rPr>
+                <w:rPr>
+                  <w:rFonts w:ascii="Cambria Math" w:hAnsi="Cambria Math"/>
+                </w:rPr>
+                <m:t>Q</m:t>
+              </m:r>
+            </m:e>
+            <m:sub>
+              <m:r>
+                <m:rPr>
+                  <m:sty m:val="bi"/>
+                </m:rPr>
+                <w:rPr>
+                  <w:rFonts w:ascii="Cambria Math" w:hAnsi="Cambria Math"/>
+                </w:rPr>
+                <m:t>t-1</m:t>
+              </m:r>
+            </m:sub>
+          </m:sSub>
+        </m:oMath>
+      </m:oMathPara>
+    </w:p>
+    <w:p>
+      <w:pPr>
+        <w:jc w:val="right"/>
+      </w:pPr>
+      <w:r>
+        <w:t xml:space="preserve">where </w:t>
+      </w:r>
+      <m:oMath>
+        <m:r>
+          <m:rPr>
+            <m:sty m:val="bi"/>
+          </m:rPr>
+          <w:rPr>
+            <w:rFonts w:ascii="Cambria Math" w:hAnsi="Cambria Math"/>
+          </w:rPr>
+          <m:t>A</m:t>
+        </m:r>
+        <m:r>
+          <w:rPr>
+            <w:rFonts w:ascii="Cambria Math" w:hAnsi="Cambria Math"/>
+          </w:rPr>
+          <m:t>=</m:t>
+        </m:r>
+        <m:f>
+          <m:fPr>
+            <m:ctrlPr>
+              <w:rPr>
+                <w:rFonts w:ascii="Cambria Math" w:hAnsi="Cambria Math"/>
+                <w:i/>
+              </w:rPr>
+            </m:ctrlPr>
+          </m:fPr>
+          <m:num>
+            <m:r>
+              <w:rPr>
+                <w:rFonts w:ascii="Cambria Math" w:hAnsi="Cambria Math"/>
+              </w:rPr>
+              <m:t>∂</m:t>
+            </m:r>
+            <m:r>
+              <m:rPr>
+                <m:sty m:val="bi"/>
+              </m:rPr>
+              <w:rPr>
+                <w:rFonts w:ascii="Cambria Math" w:hAnsi="Cambria Math"/>
+              </w:rPr>
+              <m:t>f</m:t>
+            </m:r>
+          </m:num>
+          <m:den>
+            <m:r>
+              <w:rPr>
+                <w:rFonts w:ascii="Cambria Math" w:hAnsi="Cambria Math"/>
+              </w:rPr>
+              <m:t>∂</m:t>
+            </m:r>
+            <m:r>
+              <m:rPr>
+                <m:sty m:val="bi"/>
+              </m:rPr>
+              <w:rPr>
+                <w:rFonts w:ascii="Cambria Math" w:hAnsi="Cambria Math"/>
+              </w:rPr>
+              <m:t>x</m:t>
+            </m:r>
+          </m:den>
+        </m:f>
+      </m:oMath>
+      <w:r>
+        <w:t xml:space="preserve"> and </w:t>
+      </w:r>
+      <m:oMath>
+        <m:r>
+          <m:rPr>
+            <m:sty m:val="bi"/>
+          </m:rPr>
+          <w:rPr>
+            <w:rFonts w:ascii="Cambria Math" w:hAnsi="Cambria Math"/>
+          </w:rPr>
+          <m:t>B</m:t>
+        </m:r>
+        <m:r>
+          <w:rPr>
+            <w:rFonts w:ascii="Cambria Math" w:hAnsi="Cambria Math"/>
+          </w:rPr>
+          <m:t>=</m:t>
+        </m:r>
+        <m:f>
+          <m:fPr>
+            <m:ctrlPr>
+              <w:rPr>
+                <w:rFonts w:ascii="Cambria Math" w:hAnsi="Cambria Math"/>
+                <w:i/>
+              </w:rPr>
+            </m:ctrlPr>
+          </m:fPr>
+          <m:num>
+            <m:r>
+              <w:rPr>
+                <w:rFonts w:ascii="Cambria Math" w:hAnsi="Cambria Math"/>
+              </w:rPr>
+              <m:t>∂</m:t>
+            </m:r>
+            <m:r>
+              <m:rPr>
+                <m:sty m:val="bi"/>
+              </m:rPr>
+              <w:rPr>
+                <w:rFonts w:ascii="Cambria Math" w:hAnsi="Cambria Math"/>
+              </w:rPr>
+              <m:t>f</m:t>
+            </m:r>
+          </m:num>
+          <m:den>
+            <m:r>
+              <w:rPr>
+                <w:rFonts w:ascii="Cambria Math" w:hAnsi="Cambria Math"/>
+              </w:rPr>
+              <m:t>∂</m:t>
+            </m:r>
+            <m:r>
+              <m:rPr>
+                <m:sty m:val="bi"/>
+              </m:rPr>
+              <w:rPr>
+                <w:rFonts w:ascii="Cambria Math" w:hAnsi="Cambria Math"/>
+              </w:rPr>
+              <m:t>u</m:t>
+            </m:r>
+          </m:den>
+        </m:f>
+      </m:oMath>
+    </w:p>
+    <w:p>
+      <w:pPr>
+        <w:pStyle w:val="Heading3"/>
+      </w:pPr>
+      <w:r>
+        <w:t>For this device</w:t>
+      </w:r>
+      <w:bookmarkStart w:id="0" w:name="_GoBack"/>
+      <w:bookmarkEnd w:id="0"/>
     </w:p>
     <w:p>
       <w:pPr>
@@ -1893,6 +3165,12 @@
       </w:r>
     </w:p>
     <w:p>
+      <w:pPr>
+        <w:rPr>
+          <w:color w:val="0000FF"/>
+          <w:u w:val="single"/>
+        </w:rPr>
+      </w:pPr>
       <w:hyperlink r:id="rId6" w:history="1">
         <w:r>
           <w:rPr>
@@ -1903,9 +3181,20 @@
         </w:r>
       </w:hyperlink>
     </w:p>
+    <w:p>
+      <w:hyperlink r:id="rId7" w:history="1">
+        <w:r>
+          <w:rPr>
+            <w:color w:val="0000FF"/>
+            <w:u w:val="single"/>
+          </w:rPr>
+          <w:t>https://www.hindawi.com/journals/js/2018/9684326/</w:t>
+        </w:r>
+      </w:hyperlink>
+    </w:p>
     <w:sectPr>
-      <w:footerReference w:type="default" r:id="rId7"/>
-      <w:headerReference w:type="first" r:id="rId8"/>
+      <w:footerReference w:type="default" r:id="rId8"/>
+      <w:headerReference w:type="first" r:id="rId9"/>
       <w:pgSz w:w="11906" w:h="16838"/>
       <w:pgMar w:top="1440" w:right="1440" w:bottom="1440" w:left="1440" w:header="708" w:footer="708" w:gutter="0"/>
       <w:cols w:space="708"/>

</xml_diff>